<commit_message>
Inclusão das referências e iniciado o arquivo do digrafo
</commit_message>
<xml_diff>
--- a/Resumos das Ilities.docx
+++ b/Resumos das Ilities.docx
@@ -5,6 +5,7 @@
     <w:p>
       <w:pPr>
         <w:pStyle w:val="Normal"/>
+        <w:jc w:val="both"/>
         <w:rPr>
           <w:b/>
           <w:b/>
@@ -20,6 +21,7 @@
     <w:p>
       <w:pPr>
         <w:pStyle w:val="Normal"/>
+        <w:jc w:val="both"/>
         <w:rPr>
           <w:b/>
           <w:b/>
@@ -37,6 +39,7 @@
     <w:p>
       <w:pPr>
         <w:pStyle w:val="Normal"/>
+        <w:jc w:val="both"/>
         <w:rPr/>
       </w:pPr>
       <w:r>
@@ -53,16 +56,17 @@
     <w:p>
       <w:pPr>
         <w:pStyle w:val="Normal"/>
-        <w:rPr/>
-      </w:pPr>
-      <w:r>
-        <w:rPr/>
-      </w:r>
-    </w:p>
-    <w:p>
-      <w:pPr>
-        <w:pStyle w:val="Normal"/>
-        <w:jc w:val="center"/>
+        <w:jc w:val="both"/>
+        <w:rPr/>
+      </w:pPr>
+      <w:r>
+        <w:rPr/>
+      </w:r>
+    </w:p>
+    <w:p>
+      <w:pPr>
+        <w:pStyle w:val="Normal"/>
+        <w:jc w:val="both"/>
         <w:rPr>
           <w:b/>
           <w:b/>
@@ -78,45 +82,185 @@
     <w:p>
       <w:pPr>
         <w:pStyle w:val="Normal"/>
-        <w:jc w:val="center"/>
-        <w:rPr>
-          <w:b/>
-          <w:b/>
-        </w:rPr>
-      </w:pPr>
-      <w:r>
-        <w:rPr>
-          <w:b/>
-        </w:rPr>
-      </w:r>
-    </w:p>
-    <w:p>
-      <w:pPr>
-        <w:pStyle w:val="Normal"/>
-        <w:jc w:val="left"/>
-        <w:rPr>
-          <w:rFonts w:cs="Arial"/>
-          <w:b/>
+        <w:jc w:val="both"/>
+        <w:rPr>
+          <w:b/>
+          <w:b/>
+        </w:rPr>
+      </w:pPr>
+      <w:r>
+        <w:rPr>
+          <w:b/>
+        </w:rPr>
+      </w:r>
+    </w:p>
+    <w:p>
+      <w:pPr>
+        <w:pStyle w:val="Normal"/>
+        <w:jc w:val="both"/>
+        <w:rPr/>
+      </w:pPr>
+      <w:r>
+        <w:rPr>
+          <w:rFonts w:cs="Arial"/>
+          <w:b/>
+          <w:color w:val="24292E"/>
+          <w:szCs w:val="24"/>
+          <w:shd w:fill="FFFFFF" w:val="clear"/>
+        </w:rPr>
+        <w:t>Atributos Internos (Usuário)</w:t>
+      </w:r>
+    </w:p>
+    <w:p>
+      <w:pPr>
+        <w:pStyle w:val="Normal"/>
+        <w:jc w:val="both"/>
+        <w:rPr/>
+      </w:pPr>
+      <w:r>
+        <w:rPr>
+          <w:rFonts w:cs="Arial"/>
           <w:b/>
           <w:color w:val="24292E"/>
           <w:szCs w:val="24"/>
           <w:highlight w:val="white"/>
-        </w:rPr>
-      </w:pPr>
-      <w:r>
-        <w:rPr>
-          <w:rFonts w:cs="Arial"/>
-          <w:b/>
-          <w:color w:val="24292E"/>
-          <w:szCs w:val="24"/>
-          <w:shd w:fill="FFFFFF" w:val="clear"/>
-        </w:rPr>
-        <w:t>Atributos Internos (Usuário)</w:t>
-      </w:r>
-    </w:p>
-    <w:p>
-      <w:pPr>
-        <w:pStyle w:val="Normal"/>
+          <w:highlight w:val="white"/>
+        </w:rPr>
+        <w:t xml:space="preserve">Correctness </w:t>
+      </w:r>
+      <w:r>
+        <w:rPr>
+          <w:rFonts w:cs="Arial"/>
+          <w:b/>
+          <w:color w:val="24292E"/>
+          <w:szCs w:val="24"/>
+          <w:highlight w:val="white"/>
+          <w:shd w:fill="FFFFFF" w:val="clear"/>
+        </w:rPr>
+        <w:t>–</w:t>
+      </w:r>
+      <w:r>
+        <w:rPr>
+          <w:rStyle w:val="Appleconvertedspace"/>
+          <w:rFonts w:cs="Arial"/>
+          <w:b/>
+          <w:color w:val="222222"/>
+          <w:szCs w:val="24"/>
+          <w:highlight w:val="white"/>
+          <w:shd w:fill="FFFFFF" w:val="clear"/>
+        </w:rPr>
+        <w:t xml:space="preserve"> </w:t>
+      </w:r>
+      <w:r>
+        <w:rPr>
+          <w:rStyle w:val="Appleconvertedspace"/>
+          <w:rFonts w:cs="Arial"/>
+          <w:b w:val="false"/>
+          <w:bCs w:val="false"/>
+          <w:color w:val="222222"/>
+          <w:szCs w:val="24"/>
+          <w:highlight w:val="white"/>
+          <w:shd w:fill="FFFFFF" w:val="clear"/>
+        </w:rPr>
+        <w:t>Quando o sistema é livre de “defeitos” na especificação, design e implementação.</w:t>
+      </w:r>
+    </w:p>
+    <w:p>
+      <w:pPr>
+        <w:pStyle w:val="Normal"/>
+        <w:jc w:val="both"/>
+        <w:rPr/>
+      </w:pPr>
+      <w:r>
+        <w:rPr>
+          <w:rStyle w:val="Appleconvertedspace"/>
+          <w:rFonts w:cs="Arial"/>
+          <w:b/>
+          <w:bCs/>
+          <w:color w:val="222222"/>
+          <w:szCs w:val="24"/>
+          <w:highlight w:val="white"/>
+          <w:shd w:fill="FFFFFF" w:val="clear"/>
+        </w:rPr>
+        <w:t xml:space="preserve">Robustness </w:t>
+      </w:r>
+      <w:r>
+        <w:rPr>
+          <w:rStyle w:val="Appleconvertedspace"/>
+          <w:rFonts w:cs="Arial"/>
+          <w:b/>
+          <w:bCs/>
+          <w:color w:val="24292E"/>
+          <w:szCs w:val="24"/>
+          <w:highlight w:val="white"/>
+          <w:shd w:fill="FFFFFF" w:val="clear"/>
+        </w:rPr>
+        <w:t xml:space="preserve">– </w:t>
+      </w:r>
+      <w:r>
+        <w:rPr>
+          <w:rStyle w:val="Appleconvertedspace"/>
+          <w:rFonts w:cs="Arial"/>
+          <w:b w:val="false"/>
+          <w:bCs w:val="false"/>
+          <w:color w:val="24292E"/>
+          <w:szCs w:val="24"/>
+          <w:highlight w:val="white"/>
+          <w:shd w:fill="FFFFFF" w:val="clear"/>
+        </w:rPr>
+        <w:t>A habilidade do sistema reagir apropriadamente durante condições anormais, inesperadas.</w:t>
+      </w:r>
+    </w:p>
+    <w:p>
+      <w:pPr>
+        <w:pStyle w:val="Normal"/>
+        <w:jc w:val="both"/>
+        <w:rPr/>
+      </w:pPr>
+      <w:r>
+        <w:rPr>
+          <w:rStyle w:val="Appleconvertedspace"/>
+          <w:rFonts w:cs="Arial"/>
+          <w:b/>
+          <w:bCs/>
+          <w:color w:val="24292E"/>
+          <w:szCs w:val="24"/>
+          <w:highlight w:val="white"/>
+          <w:shd w:fill="FFFFFF" w:val="clear"/>
+        </w:rPr>
+        <w:t xml:space="preserve">Reability </w:t>
+      </w:r>
+      <w:r>
+        <w:rPr>
+          <w:rStyle w:val="Appleconvertedspace"/>
+          <w:rFonts w:cs="Arial"/>
+          <w:b/>
+          <w:bCs w:val="false"/>
+          <w:color w:val="24292E"/>
+          <w:szCs w:val="24"/>
+          <w:highlight w:val="white"/>
+          <w:shd w:fill="FFFFFF" w:val="clear"/>
+        </w:rPr>
+        <w:t xml:space="preserve">– </w:t>
+      </w:r>
+      <w:r>
+        <w:rPr>
+          <w:rStyle w:val="Appleconvertedspace"/>
+          <w:rFonts w:cs="Arial"/>
+          <w:b w:val="false"/>
+          <w:bCs w:val="false"/>
+          <w:color w:val="24292E"/>
+          <w:szCs w:val="24"/>
+          <w:highlight w:val="white"/>
+          <w:shd w:fill="FFFFFF" w:val="clear"/>
+        </w:rPr>
+        <w:t>Quando o sofware possui e mantém as caracteríscticas de corretude e robustez durante o cliclo de vida. (Menos falhas, mais confiabilidade).</w:t>
+      </w:r>
+    </w:p>
+    <w:p>
+      <w:pPr>
+        <w:pStyle w:val="Normal"/>
+        <w:jc w:val="both"/>
         <w:rPr/>
       </w:pPr>
       <w:r>
@@ -171,6 +315,7 @@
     <w:p>
       <w:pPr>
         <w:pStyle w:val="Normal"/>
+        <w:jc w:val="both"/>
         <w:rPr/>
       </w:pPr>
       <w:r>
@@ -212,6 +357,7 @@
     <w:p>
       <w:pPr>
         <w:pStyle w:val="Normal"/>
+        <w:jc w:val="both"/>
         <w:rPr/>
       </w:pPr>
       <w:r>
@@ -271,6 +417,7 @@
     <w:p>
       <w:pPr>
         <w:pStyle w:val="Normal"/>
+        <w:jc w:val="both"/>
         <w:rPr/>
       </w:pPr>
       <w:r>
@@ -309,81 +456,37 @@
           <w:szCs w:val="24"/>
           <w:shd w:fill="FFFFFF" w:val="clear"/>
         </w:rPr>
+        <w:t xml:space="preserve"> Refere-se não só aos erros que acontecem durante a escrita, armazenamento, leitura, processamento ou transmição de dados, mas também a integridade desses processos.</w:t>
+      </w:r>
+    </w:p>
+    <w:p>
+      <w:pPr>
+        <w:pStyle w:val="Normal"/>
+        <w:jc w:val="both"/>
+        <w:rPr/>
+      </w:pPr>
+      <w:r>
+        <w:rPr>
+          <w:rFonts w:cs="Arial"/>
+          <w:b/>
+          <w:color w:val="24292E"/>
+          <w:szCs w:val="24"/>
+          <w:shd w:fill="FFFFFF" w:val="clear"/>
+        </w:rPr>
+        <w:t>Safety</w:t>
+      </w:r>
+      <w:r>
+        <w:rPr>
+          <w:rFonts w:cs="Arial"/>
+          <w:color w:val="24292E"/>
+          <w:szCs w:val="24"/>
+          <w:shd w:fill="FFFFFF" w:val="clear"/>
+        </w:rPr>
         <w:t xml:space="preserve"> </w:t>
       </w:r>
       <w:r>
         <w:rPr>
           <w:rFonts w:cs="Arial"/>
-          <w:color w:val="24292E"/>
-          <w:szCs w:val="24"/>
-          <w:shd w:fill="FFFFFF" w:val="clear"/>
-        </w:rPr>
-        <w:t xml:space="preserve">Refere-se não só aos erros </w:t>
-      </w:r>
-      <w:r>
-        <w:rPr>
-          <w:rFonts w:cs="Arial"/>
-          <w:color w:val="24292E"/>
-          <w:szCs w:val="24"/>
-          <w:shd w:fill="FFFFFF" w:val="clear"/>
-        </w:rPr>
-        <w:t xml:space="preserve">que acontecem durante a escrita, armazenamento, leitura, processamento </w:t>
-      </w:r>
-      <w:r>
-        <w:rPr>
-          <w:rFonts w:cs="Arial"/>
-          <w:color w:val="24292E"/>
-          <w:szCs w:val="24"/>
-          <w:shd w:fill="FFFFFF" w:val="clear"/>
-        </w:rPr>
-        <w:t>ou</w:t>
-      </w:r>
-      <w:r>
-        <w:rPr>
-          <w:rFonts w:cs="Arial"/>
-          <w:color w:val="24292E"/>
-          <w:szCs w:val="24"/>
-          <w:shd w:fill="FFFFFF" w:val="clear"/>
-        </w:rPr>
-        <w:t xml:space="preserve"> transmição </w:t>
-      </w:r>
-      <w:r>
-        <w:rPr>
-          <w:rFonts w:cs="Arial"/>
-          <w:color w:val="24292E"/>
-          <w:szCs w:val="24"/>
-          <w:shd w:fill="FFFFFF" w:val="clear"/>
-        </w:rPr>
-        <w:t>de dados, mas também a integridade desses processos.</w:t>
-      </w:r>
-    </w:p>
-    <w:p>
-      <w:pPr>
-        <w:pStyle w:val="Normal"/>
-        <w:rPr/>
-      </w:pPr>
-      <w:r>
-        <w:rPr>
-          <w:rFonts w:cs="Arial"/>
-          <w:b/>
-          <w:color w:val="24292E"/>
-          <w:szCs w:val="24"/>
-          <w:shd w:fill="FFFFFF" w:val="clear"/>
-        </w:rPr>
-        <w:t>Safety</w:t>
-      </w:r>
-      <w:r>
-        <w:rPr>
-          <w:rFonts w:cs="Arial"/>
-          <w:color w:val="24292E"/>
-          <w:szCs w:val="24"/>
-          <w:shd w:fill="FFFFFF" w:val="clear"/>
-        </w:rPr>
-        <w:t xml:space="preserve"> </w:t>
-      </w:r>
-      <w:r>
-        <w:rPr>
-          <w:rFonts w:cs="Arial"/>
           <w:b/>
           <w:color w:val="24292E"/>
           <w:szCs w:val="24"/>
@@ -401,69 +504,75 @@
     <w:p>
       <w:pPr>
         <w:pStyle w:val="Normal"/>
-        <w:rPr>
-          <w:rFonts w:cs="Arial"/>
-          <w:color w:val="24292E"/>
-          <w:szCs w:val="24"/>
-          <w:shd w:fill="FFFFFF" w:val="clear"/>
-        </w:rPr>
-      </w:pPr>
-      <w:r>
-        <w:rPr>
-          <w:rFonts w:cs="Arial"/>
-          <w:color w:val="24292E"/>
-          <w:szCs w:val="24"/>
-          <w:shd w:fill="FFFFFF" w:val="clear"/>
-        </w:rPr>
-      </w:r>
-    </w:p>
-    <w:p>
-      <w:pPr>
-        <w:pStyle w:val="Normal"/>
-        <w:rPr>
-          <w:rFonts w:cs="Arial"/>
-          <w:b/>
-          <w:b/>
-          <w:color w:val="24292E"/>
-          <w:szCs w:val="24"/>
-          <w:highlight w:val="white"/>
-        </w:rPr>
-      </w:pPr>
-      <w:r>
-        <w:rPr>
-          <w:rFonts w:cs="Arial"/>
-          <w:b/>
-          <w:color w:val="24292E"/>
-          <w:szCs w:val="24"/>
-          <w:shd w:fill="FFFFFF" w:val="clear"/>
-        </w:rPr>
-        <w:t xml:space="preserve">Atributos Externos </w:t>
-      </w:r>
-    </w:p>
-    <w:p>
-      <w:pPr>
-        <w:pStyle w:val="Normal"/>
-        <w:rPr/>
-      </w:pPr>
-      <w:r>
-        <w:rPr>
-          <w:rFonts w:cs="Arial"/>
-          <w:b/>
-          <w:color w:val="24292E"/>
-          <w:szCs w:val="24"/>
-          <w:shd w:fill="FFFFFF" w:val="clear"/>
-        </w:rPr>
-        <w:t>Debuggability</w:t>
-      </w:r>
-      <w:r>
-        <w:rPr>
-          <w:rFonts w:cs="Arial"/>
-          <w:b/>
-          <w:color w:val="24292E"/>
-          <w:szCs w:val="24"/>
-          <w:shd w:fill="FFFFFF" w:val="clear"/>
-        </w:rPr>
-        <w:t xml:space="preserve"> – </w:t>
+        <w:jc w:val="both"/>
+        <w:rPr>
+          <w:rFonts w:cs="Arial"/>
+          <w:color w:val="24292E"/>
+          <w:szCs w:val="24"/>
+          <w:shd w:fill="FFFFFF" w:val="clear"/>
+        </w:rPr>
+      </w:pPr>
+      <w:r>
+        <w:rPr>
+          <w:rFonts w:cs="Arial"/>
+          <w:color w:val="24292E"/>
+          <w:szCs w:val="24"/>
+          <w:shd w:fill="FFFFFF" w:val="clear"/>
+        </w:rPr>
+      </w:r>
+    </w:p>
+    <w:p>
+      <w:pPr>
+        <w:pStyle w:val="Normal"/>
+        <w:jc w:val="both"/>
+        <w:rPr/>
+      </w:pPr>
+      <w:r>
+        <w:rPr>
+          <w:rFonts w:cs="Arial"/>
+          <w:b/>
+          <w:color w:val="24292E"/>
+          <w:szCs w:val="24"/>
+          <w:shd w:fill="FFFFFF" w:val="clear"/>
+        </w:rPr>
+        <w:t>Atributos Exter</w:t>
+      </w:r>
+      <w:r>
+        <w:rPr>
+          <w:rFonts w:cs="Arial"/>
+          <w:b/>
+          <w:color w:val="24292E"/>
+          <w:szCs w:val="24"/>
+          <w:shd w:fill="FFFFFF" w:val="clear"/>
+        </w:rPr>
+        <w:t>n</w:t>
+      </w:r>
+      <w:r>
+        <w:rPr>
+          <w:rFonts w:cs="Arial"/>
+          <w:b/>
+          <w:color w:val="24292E"/>
+          <w:szCs w:val="24"/>
+          <w:shd w:fill="FFFFFF" w:val="clear"/>
+        </w:rPr>
+        <w:t xml:space="preserve">os </w:t>
+      </w:r>
+    </w:p>
+    <w:p>
+      <w:pPr>
+        <w:pStyle w:val="Normal"/>
+        <w:jc w:val="both"/>
+        <w:rPr/>
+      </w:pPr>
+      <w:r>
+        <w:rPr>
+          <w:rFonts w:cs="Arial"/>
+          <w:b/>
+          <w:color w:val="24292E"/>
+          <w:szCs w:val="24"/>
+          <w:shd w:fill="FFFFFF" w:val="clear"/>
+        </w:rPr>
+        <w:t xml:space="preserve">Debuggability – </w:t>
       </w:r>
       <w:bookmarkStart w:id="1" w:name="tw-target-text"/>
       <w:bookmarkEnd w:id="1"/>
@@ -477,8 +586,10 @@
           <w:shd w:fill="FFFFFF" w:val="clear"/>
           <w:lang w:val="pt-PT"/>
         </w:rPr>
-        <w:t xml:space="preserve">capacidade de depuração do código, </w:t>
-      </w:r>
+        <w:t xml:space="preserve">capacidade de depuração do código, ou seja </w:t>
+      </w:r>
+      <w:bookmarkStart w:id="2" w:name="tw-target-text1"/>
+      <w:bookmarkEnd w:id="2"/>
       <w:r>
         <w:rPr>
           <w:rFonts w:cs="Arial"/>
@@ -489,10 +600,25 @@
           <w:shd w:fill="FFFFFF" w:val="clear"/>
           <w:lang w:val="pt-PT"/>
         </w:rPr>
-        <w:t xml:space="preserve">ou seja </w:t>
-      </w:r>
-      <w:bookmarkStart w:id="2" w:name="tw-target-text1"/>
-      <w:bookmarkEnd w:id="2"/>
+        <w:t>encontrar erros no código enquanto ele está sendo executado ou depois dele que ele for executado.</w:t>
+      </w:r>
+    </w:p>
+    <w:p>
+      <w:pPr>
+        <w:pStyle w:val="Normal"/>
+        <w:jc w:val="both"/>
+        <w:rPr/>
+      </w:pPr>
+      <w:r>
+        <w:rPr>
+          <w:rFonts w:cs="Arial"/>
+          <w:b/>
+          <w:color w:val="24292E"/>
+          <w:szCs w:val="24"/>
+          <w:shd w:fill="FFFFFF" w:val="clear"/>
+        </w:rPr>
+        <w:t xml:space="preserve">Modularity – </w:t>
+      </w:r>
       <w:r>
         <w:rPr>
           <w:rFonts w:cs="Arial"/>
@@ -501,34 +627,6 @@
           <w:color w:val="24292E"/>
           <w:szCs w:val="24"/>
           <w:shd w:fill="FFFFFF" w:val="clear"/>
-          <w:lang w:val="pt-PT"/>
-        </w:rPr>
-        <w:t>encontrar erros no código enquanto ele está sendo executado ou depois dele que ele for executado.</w:t>
-      </w:r>
-    </w:p>
-    <w:p>
-      <w:pPr>
-        <w:pStyle w:val="Normal"/>
-        <w:rPr/>
-      </w:pPr>
-      <w:r>
-        <w:rPr>
-          <w:rFonts w:cs="Arial"/>
-          <w:b/>
-          <w:color w:val="24292E"/>
-          <w:szCs w:val="24"/>
-          <w:shd w:fill="FFFFFF" w:val="clear"/>
-        </w:rPr>
-        <w:t xml:space="preserve">Modularity – </w:t>
-      </w:r>
-      <w:r>
-        <w:rPr>
-          <w:rFonts w:cs="Arial"/>
-          <w:b w:val="false"/>
-          <w:bCs w:val="false"/>
-          <w:color w:val="24292E"/>
-          <w:szCs w:val="24"/>
-          <w:shd w:fill="FFFFFF" w:val="clear"/>
         </w:rPr>
         <w:t>Ser capaz de implementar no sistema técnicas em que as suas funcionalidades sejam separadas em módulos intercambiáveis e independentes.</w:t>
       </w:r>
@@ -536,6 +634,7 @@
     <w:p>
       <w:pPr>
         <w:pStyle w:val="Normal"/>
+        <w:jc w:val="both"/>
         <w:rPr/>
       </w:pPr>
       <w:r>
@@ -574,16 +673,7 @@
           <w:szCs w:val="24"/>
           <w:shd w:fill="FFFFFF" w:val="clear"/>
         </w:rPr>
-        <w:t xml:space="preserve"> </w:t>
-      </w:r>
-      <w:r>
-        <w:rPr>
-          <w:rFonts w:cs="Arial"/>
-          <w:color w:val="24292E"/>
-          <w:szCs w:val="24"/>
-          <w:shd w:fill="FFFFFF" w:val="clear"/>
-        </w:rPr>
-        <w:t xml:space="preserve">Seria a capacidade de um sistema (ou módulo do mesmo) finalizar a atividade que a ele foi desgninada dentro de um determinado tempo. É uma </w:t>
+        <w:t xml:space="preserve"> Seria a capacidade de um sistema (ou módulo do mesmo) finalizar a atividade que a ele foi desgninada dentro de um determinado tempo. É uma </w:t>
       </w:r>
       <w:r>
         <w:rPr>
@@ -612,6 +702,7 @@
       <w:pPr>
         <w:pStyle w:val="Normal"/>
         <w:spacing w:before="0" w:after="160"/>
+        <w:jc w:val="both"/>
         <w:rPr/>
       </w:pPr>
       <w:r>
@@ -660,6 +751,82 @@
           <w:shd w:fill="FFFFFF" w:val="clear"/>
         </w:rPr>
         <w:t>Representa a capacidade de se testar o sistema modificado, tanto quanto as novas funcionalidades quanto as não afetadas diretamente pela modificação.</w:t>
+      </w:r>
+    </w:p>
+    <w:p>
+      <w:pPr>
+        <w:pStyle w:val="Normal"/>
+        <w:spacing w:before="0" w:after="160"/>
+        <w:jc w:val="both"/>
+        <w:rPr>
+          <w:rFonts w:cs="Arial"/>
+          <w:color w:val="222222"/>
+          <w:szCs w:val="24"/>
+          <w:highlight w:val="white"/>
+        </w:rPr>
+      </w:pPr>
+      <w:r>
+        <w:rPr>
+          <w:b/>
+          <w:bCs/>
+        </w:rPr>
+      </w:r>
+    </w:p>
+    <w:p>
+      <w:pPr>
+        <w:pStyle w:val="Normal"/>
+        <w:spacing w:before="0" w:after="160"/>
+        <w:jc w:val="both"/>
+        <w:rPr>
+          <w:b/>
+          <w:b/>
+          <w:bCs/>
+        </w:rPr>
+      </w:pPr>
+      <w:r>
+        <w:rPr>
+          <w:rFonts w:cs="Arial"/>
+          <w:b/>
+          <w:bCs/>
+          <w:color w:val="222222"/>
+          <w:szCs w:val="24"/>
+          <w:shd w:fill="FFFFFF" w:val="clear"/>
+        </w:rPr>
+        <w:t>Referências</w:t>
+      </w:r>
+    </w:p>
+    <w:p>
+      <w:pPr>
+        <w:pStyle w:val="Normal"/>
+        <w:spacing w:before="0" w:after="160"/>
+        <w:jc w:val="both"/>
+        <w:rPr/>
+      </w:pPr>
+      <w:r>
+        <w:rPr>
+          <w:rFonts w:cs="Arial"/>
+          <w:color w:val="222222"/>
+          <w:szCs w:val="24"/>
+          <w:shd w:fill="FFFFFF" w:val="clear"/>
+        </w:rPr>
+        <w:t>https://en.wikipedia.org/wiki/Non-functional_requirement</w:t>
+      </w:r>
+    </w:p>
+    <w:p>
+      <w:pPr>
+        <w:pStyle w:val="Normal"/>
+        <w:spacing w:before="0" w:after="160"/>
+        <w:jc w:val="both"/>
+        <w:rPr/>
+      </w:pPr>
+      <w:r>
+        <w:rPr>
+          <w:rFonts w:cs="Arial"/>
+          <w:color w:val="222222"/>
+          <w:szCs w:val="24"/>
+          <w:shd w:fill="FFFFFF" w:val="clear"/>
+        </w:rPr>
+        <w:t>https://en.wikipedia.org/wiki/List_of_system_quality_attributes</w:t>
       </w:r>
     </w:p>
     <w:sectPr>
@@ -1077,7 +1244,7 @@
     </w:pPr>
     <w:rPr>
       <w:rFonts w:ascii="Arial" w:hAnsi="Arial" w:eastAsia="Calibri" w:cs="" w:cstheme="minorBidi" w:eastAsiaTheme="minorHAnsi"/>
-      <w:color w:val="auto"/>
+      <w:color w:val="00000A"/>
       <w:sz w:val="24"/>
       <w:szCs w:val="22"/>
       <w:lang w:val="pt-BR" w:eastAsia="en-US" w:bidi="ar-SA"/>
@@ -1097,6 +1264,22 @@
     <w:qFormat/>
     <w:rsid w:val="00f943ea"/>
     <w:rPr/>
+  </w:style>
+  <w:style w:type="character" w:styleId="LinkdaInternet">
+    <w:name w:val="Link da Internet"/>
+    <w:rPr>
+      <w:color w:val="000080"/>
+      <w:u w:val="single"/>
+      <w:lang w:val="zxx" w:eastAsia="zxx" w:bidi="zxx"/>
+    </w:rPr>
+  </w:style>
+  <w:style w:type="character" w:styleId="Linkdainternetvisitado">
+    <w:name w:val="Link da internet visitado"/>
+    <w:rPr>
+      <w:color w:val="800000"/>
+      <w:u w:val="single"/>
+      <w:lang w:val="zxx" w:eastAsia="zxx" w:bidi="zxx"/>
+    </w:rPr>
   </w:style>
   <w:style w:type="paragraph" w:styleId="Ttulo">
     <w:name w:val="Título"/>

</xml_diff>